<commit_message>
DIP project 2 binarization,dilation,erosion,opening and closing
</commit_message>
<xml_diff>
--- a/c++/image processing homework/project 1/Project 1实验报告.docx
+++ b/c++/image processing homework/project 1/Project 1实验报告.docx
@@ -6649,6 +6649,7 @@
     <w:p>
       <w:pPr>
         <w:numPr>
+          <w:ilvl w:val="0"/>
           <w:numId w:val="0"/>
         </w:numPr>
         <w:spacing w:line="360" w:lineRule="auto"/>
@@ -9116,6 +9117,7 @@
     <w:p>
       <w:pPr>
         <w:numPr>
+          <w:ilvl w:val="0"/>
           <w:numId w:val="0"/>
         </w:numPr>
         <w:spacing w:line="360" w:lineRule="auto"/>
@@ -17495,6 +17497,7 @@
     <w:p>
       <w:pPr>
         <w:numPr>
+          <w:ilvl w:val="0"/>
           <w:numId w:val="0"/>
         </w:numPr>
         <w:spacing w:line="360" w:lineRule="auto"/>
@@ -18570,6 +18573,7 @@
     <w:p>
       <w:pPr>
         <w:numPr>
+          <w:ilvl w:val="0"/>
           <w:numId w:val="0"/>
         </w:numPr>
         <w:spacing w:line="360" w:lineRule="auto"/>
@@ -19453,6 +19457,7 @@
     <w:p>
       <w:pPr>
         <w:numPr>
+          <w:ilvl w:val="0"/>
           <w:numId w:val="0"/>
         </w:numPr>
         <w:spacing w:line="360" w:lineRule="auto"/>
@@ -19472,6 +19477,7 @@
     <w:p>
       <w:pPr>
         <w:numPr>
+          <w:ilvl w:val="0"/>
           <w:numId w:val="0"/>
         </w:numPr>
         <w:spacing w:line="360" w:lineRule="auto"/>
@@ -20776,6 +20782,7 @@
     <w:p>
       <w:pPr>
         <w:numPr>
+          <w:ilvl w:val="0"/>
           <w:numId w:val="0"/>
         </w:numPr>
         <w:spacing w:line="360" w:lineRule="auto"/>
@@ -20795,6 +20802,7 @@
     <w:p>
       <w:pPr>
         <w:numPr>
+          <w:ilvl w:val="0"/>
           <w:numId w:val="0"/>
         </w:numPr>
         <w:spacing w:line="360" w:lineRule="auto"/>
@@ -20952,6 +20960,7 @@
     <w:p>
       <w:pPr>
         <w:numPr>
+          <w:ilvl w:val="0"/>
           <w:numId w:val="0"/>
         </w:numPr>
         <w:spacing w:line="360" w:lineRule="auto"/>
@@ -20971,6 +20980,7 @@
     <w:p>
       <w:pPr>
         <w:numPr>
+          <w:ilvl w:val="0"/>
           <w:numId w:val="0"/>
         </w:numPr>
         <w:spacing w:line="360" w:lineRule="auto"/>
@@ -20990,6 +21000,7 @@
     <w:p>
       <w:pPr>
         <w:numPr>
+          <w:ilvl w:val="0"/>
           <w:numId w:val="0"/>
         </w:numPr>
         <w:spacing w:line="360" w:lineRule="auto"/>
@@ -21224,6 +21235,7 @@
     <w:p>
       <w:pPr>
         <w:numPr>
+          <w:ilvl w:val="0"/>
           <w:numId w:val="0"/>
         </w:numPr>
         <w:spacing w:line="360" w:lineRule="auto"/>
@@ -21243,6 +21255,7 @@
     <w:p>
       <w:pPr>
         <w:numPr>
+          <w:ilvl w:val="0"/>
           <w:numId w:val="0"/>
         </w:numPr>
         <w:spacing w:line="360" w:lineRule="auto"/>
@@ -22459,6 +22472,7 @@
     <w:p>
       <w:pPr>
         <w:numPr>
+          <w:ilvl w:val="0"/>
           <w:numId w:val="0"/>
         </w:numPr>
         <w:spacing w:line="360" w:lineRule="auto"/>
@@ -25833,6 +25847,7 @@
     <w:p>
       <w:pPr>
         <w:numPr>
+          <w:ilvl w:val="0"/>
           <w:numId w:val="0"/>
         </w:numPr>
         <w:spacing w:line="360" w:lineRule="auto"/>
@@ -27478,7 +27493,7 @@
         <w:suppressLineNumbers w:val="0"/>
         <w:shd w:val="clear"/>
         <w:spacing w:line="384" w:lineRule="atLeast"/>
-        <w:ind w:firstLine="1728" w:firstLineChars="600"/>
+        <w:ind w:firstLine="1680" w:firstLineChars="600"/>
         <w:jc w:val="left"/>
         <w:rPr>
           <w:rFonts w:hint="default"/>
@@ -28361,6 +28376,7 @@
     <w:p>
       <w:pPr>
         <w:numPr>
+          <w:ilvl w:val="0"/>
           <w:numId w:val="0"/>
         </w:numPr>
         <w:spacing w:line="360" w:lineRule="auto"/>
@@ -29738,6 +29754,7 @@
     <w:p>
       <w:pPr>
         <w:numPr>
+          <w:ilvl w:val="0"/>
           <w:numId w:val="0"/>
         </w:numPr>
         <w:spacing w:line="360" w:lineRule="auto"/>
@@ -29758,6 +29775,7 @@
     <w:p>
       <w:pPr>
         <w:numPr>
+          <w:ilvl w:val="0"/>
           <w:numId w:val="0"/>
         </w:numPr>
         <w:spacing w:line="360" w:lineRule="auto"/>
@@ -29778,6 +29796,7 @@
     <w:p>
       <w:pPr>
         <w:numPr>
+          <w:ilvl w:val="0"/>
           <w:numId w:val="0"/>
         </w:numPr>
         <w:spacing w:line="360" w:lineRule="auto"/>
@@ -29798,6 +29817,7 @@
     <w:p>
       <w:pPr>
         <w:numPr>
+          <w:ilvl w:val="0"/>
           <w:numId w:val="0"/>
         </w:numPr>
         <w:spacing w:line="360" w:lineRule="auto"/>
@@ -29818,6 +29838,7 @@
     <w:p>
       <w:pPr>
         <w:numPr>
+          <w:ilvl w:val="0"/>
           <w:numId w:val="0"/>
         </w:numPr>
         <w:spacing w:line="360" w:lineRule="auto"/>
@@ -29838,6 +29859,7 @@
     <w:p>
       <w:pPr>
         <w:numPr>
+          <w:ilvl w:val="0"/>
           <w:numId w:val="0"/>
         </w:numPr>
         <w:spacing w:line="360" w:lineRule="auto"/>
@@ -32041,6 +32063,7 @@
     <w:p>
       <w:pPr>
         <w:numPr>
+          <w:ilvl w:val="0"/>
           <w:numId w:val="0"/>
         </w:numPr>
         <w:spacing w:line="360" w:lineRule="auto"/>
@@ -32060,6 +32083,7 @@
     <w:p>
       <w:pPr>
         <w:numPr>
+          <w:ilvl w:val="0"/>
           <w:numId w:val="0"/>
         </w:numPr>
         <w:spacing w:line="360" w:lineRule="auto"/>
@@ -32079,6 +32103,7 @@
     <w:p>
       <w:pPr>
         <w:numPr>
+          <w:ilvl w:val="0"/>
           <w:numId w:val="0"/>
         </w:numPr>
         <w:spacing w:line="360" w:lineRule="auto"/>
@@ -32098,6 +32123,7 @@
     <w:p>
       <w:pPr>
         <w:numPr>
+          <w:ilvl w:val="0"/>
           <w:numId w:val="0"/>
         </w:numPr>
         <w:spacing w:line="360" w:lineRule="auto"/>
@@ -32117,6 +32143,7 @@
     <w:p>
       <w:pPr>
         <w:numPr>
+          <w:ilvl w:val="0"/>
           <w:numId w:val="0"/>
         </w:numPr>
         <w:spacing w:line="360" w:lineRule="auto"/>
@@ -32136,6 +32163,7 @@
     <w:p>
       <w:pPr>
         <w:numPr>
+          <w:ilvl w:val="0"/>
           <w:numId w:val="0"/>
         </w:numPr>
         <w:spacing w:line="360" w:lineRule="auto"/>
@@ -32155,6 +32183,7 @@
     <w:p>
       <w:pPr>
         <w:numPr>
+          <w:ilvl w:val="0"/>
           <w:numId w:val="0"/>
         </w:numPr>
         <w:spacing w:line="360" w:lineRule="auto"/>
@@ -33126,10 +33155,10 @@
               <wp:anchor distT="0" distB="0" distL="114300" distR="114300" simplePos="0" relativeHeight="251661312" behindDoc="0" locked="0" layoutInCell="1" allowOverlap="1">
                 <wp:simplePos x="0" y="0"/>
                 <wp:positionH relativeFrom="column">
-                  <wp:posOffset>-3512185</wp:posOffset>
+                  <wp:posOffset>-5699125</wp:posOffset>
                 </wp:positionH>
                 <wp:positionV relativeFrom="paragraph">
-                  <wp:posOffset>180975</wp:posOffset>
+                  <wp:posOffset>174625</wp:posOffset>
                 </wp:positionV>
                 <wp:extent cx="3147060" cy="358140"/>
                 <wp:effectExtent l="0" t="0" r="7620" b="7620"/>
@@ -33200,7 +33229,7 @@
           </mc:Choice>
           <mc:Fallback>
             <w:pict>
-              <v:shape id="_x0000_s1026" o:spid="_x0000_s1026" o:spt="202" type="#_x0000_t202" style="position:absolute;left:0pt;margin-left:-276.55pt;margin-top:14.25pt;height:28.2pt;width:247.8pt;z-index:251661312;mso-width-relative:page;mso-height-relative:page;" fillcolor="#FFFFFF [3201]" filled="t" stroked="f" coordsize="21600,21600" o:gfxdata="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">
+              <v:shape id="_x0000_s1026" o:spid="_x0000_s1026" o:spt="202" type="#_x0000_t202" style="position:absolute;left:0pt;margin-left:-448.75pt;margin-top:13.75pt;height:28.2pt;width:247.8pt;z-index:251661312;mso-width-relative:page;mso-height-relative:page;" fillcolor="#FFFFFF [3201]" filled="t" stroked="f" coordsize="21600,21600" o:gfxdata="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">
                 <v:fill on="t" focussize="0,0"/>
                 <v:stroke on="f" weight="0.5pt"/>
                 <v:imagedata o:title=""/>
@@ -33400,6 +33429,8 @@
           <w:lang w:val="en-US" w:eastAsia="zh-CN"/>
         </w:rPr>
       </w:pPr>
+      <w:bookmarkStart w:id="0" w:name="_GoBack"/>
+      <w:bookmarkEnd w:id="0"/>
     </w:p>
     <w:p>
       <w:pPr>
@@ -33980,21 +34011,7 @@
           <w:sz w:val="24"/>
           <w:lang w:val="en-US" w:eastAsia="zh-CN"/>
         </w:rPr>
-        <w:t>第三个BUG是增加灰度Y是可能导致颜色产生反向突变，就像下面的图片显现的一样。起初我判断是由于灰度Y超过255溢出，但实际上做了限制后仍然无法解决这个问题，之后在调试转RGB函数的时候发现最后RGB计算结果部分超过了255，所以强制转换为unsigned char了之后导致了颜色突变。进行了限制之后发现程序运行恢复了</w:t>
-      </w:r>
-      <w:bookmarkStart w:id="0" w:name="_GoBack"/>
-      <w:bookmarkEnd w:id="0"/>
-      <w:r>
-        <w:rPr>
-          <w:rFonts w:hint="eastAsia"/>
-          <w:snapToGrid w:val="0"/>
-          <w:color w:val="auto"/>
-          <w:kern w:val="0"/>
-          <w:position w:val="6"/>
-          <w:sz w:val="24"/>
-          <w:lang w:val="en-US" w:eastAsia="zh-CN"/>
-        </w:rPr>
-        <w:t>正常。</w:t>
+        <w:t>第三个BUG是增加灰度Y是可能导致颜色产生反向突变，就像下面的图片显现的一样。起初我判断是由于灰度Y超过255溢出，但实际上做了限制后仍然无法解决这个问题，之后在调试转RGB函数的时候发现最后RGB计算结果部分超过了255，所以强制转换为unsigned char了之后导致了颜色突变。进行了限制之后发现程序运行恢复了正常。</w:t>
       </w:r>
     </w:p>
     <w:p>
@@ -34307,7 +34324,7 @@
     <w:lsdException w:unhideWhenUsed="0" w:uiPriority="0" w:semiHidden="0" w:name="footnote text"/>
     <w:lsdException w:unhideWhenUsed="0" w:uiPriority="0" w:semiHidden="0" w:name="annotation text"/>
     <w:lsdException w:qFormat="1" w:unhideWhenUsed="0" w:uiPriority="0" w:semiHidden="0" w:name="header"/>
-    <w:lsdException w:unhideWhenUsed="0" w:uiPriority="0" w:semiHidden="0" w:name="footer"/>
+    <w:lsdException w:qFormat="1" w:unhideWhenUsed="0" w:uiPriority="0" w:semiHidden="0" w:name="footer"/>
     <w:lsdException w:unhideWhenUsed="0" w:uiPriority="0" w:semiHidden="0" w:name="index heading"/>
     <w:lsdException w:qFormat="1" w:uiPriority="0" w:name="caption"/>
     <w:lsdException w:unhideWhenUsed="0" w:uiPriority="0" w:semiHidden="0" w:name="table of figures"/>
@@ -34340,7 +34357,7 @@
     <w:lsdException w:qFormat="1" w:unhideWhenUsed="0" w:uiPriority="0" w:semiHidden="0" w:name="Title"/>
     <w:lsdException w:unhideWhenUsed="0" w:uiPriority="0" w:semiHidden="0" w:name="Closing"/>
     <w:lsdException w:unhideWhenUsed="0" w:uiPriority="0" w:semiHidden="0" w:name="Signature"/>
-    <w:lsdException w:uiPriority="1" w:name="Default Paragraph Font"/>
+    <w:lsdException w:qFormat="1" w:uiPriority="1" w:name="Default Paragraph Font"/>
     <w:lsdException w:unhideWhenUsed="0" w:uiPriority="0" w:semiHidden="0" w:name="Body Text"/>
     <w:lsdException w:unhideWhenUsed="0" w:uiPriority="0" w:semiHidden="0" w:name="Body Text Indent"/>
     <w:lsdException w:unhideWhenUsed="0" w:uiPriority="0" w:semiHidden="0" w:name="List Continue"/>
@@ -34544,6 +34561,7 @@
     <w:name w:val="Default Paragraph Font"/>
     <w:semiHidden/>
     <w:unhideWhenUsed/>
+    <w:qFormat/>
     <w:uiPriority w:val="1"/>
   </w:style>
   <w:style w:type="table" w:default="1" w:styleId="4">
@@ -34565,6 +34583,7 @@
     <w:name w:val="footer"/>
     <w:basedOn w:val="1"/>
     <w:link w:val="8"/>
+    <w:qFormat/>
     <w:uiPriority w:val="0"/>
     <w:pPr>
       <w:tabs>

</xml_diff>